<commit_message>
Primer análisis del planteamiento del problema
</commit_message>
<xml_diff>
--- a/Analisis del problema.docx
+++ b/Analisis del problema.docx
@@ -108,6 +108,167 @@
       </w:r>
       <w:r>
         <w:t>ados y se escriben para mayor facilidad de uso.</w:t>
+      </w:r>
+    </w:p>
+    <w:p>
+      <w:pPr>
+        <w:rPr>
+          <w:b/>
+          <w:bCs/>
+        </w:rPr>
+      </w:pPr>
+      <w:r>
+        <w:rPr>
+          <w:b/>
+          <w:bCs/>
+        </w:rPr>
+        <w:t>Primer análisis del planteamiento del problema (2:25 – 2:</w:t>
+      </w:r>
+      <w:r>
+        <w:rPr>
+          <w:b/>
+          <w:bCs/>
+        </w:rPr>
+        <w:t>40</w:t>
+      </w:r>
+      <w:r>
+        <w:rPr>
+          <w:b/>
+          <w:bCs/>
+        </w:rPr>
+        <w:t>):</w:t>
+      </w:r>
+    </w:p>
+    <w:p>
+      <w:pPr>
+        <w:rPr>
+          <w:b/>
+          <w:bCs/>
+        </w:rPr>
+      </w:pPr>
+      <w:r>
+        <w:rPr>
+          <w:b/>
+          <w:bCs/>
+          <w:noProof/>
+        </w:rPr>
+        <w:drawing>
+          <wp:inline distT="0" distB="0" distL="0" distR="0" wp14:anchorId="6B9CCB0E" wp14:editId="7196B9CD">
+            <wp:extent cx="5600700" cy="2943225"/>
+            <wp:effectExtent l="0" t="0" r="0" b="9525"/>
+            <wp:docPr id="7" name="Imagen 7"/>
+            <wp:cNvGraphicFramePr>
+              <a:graphicFrameLocks xmlns:a="http://schemas.openxmlformats.org/drawingml/2006/main" noChangeAspect="1"/>
+            </wp:cNvGraphicFramePr>
+            <a:graphic xmlns:a="http://schemas.openxmlformats.org/drawingml/2006/main">
+              <a:graphicData uri="http://schemas.openxmlformats.org/drawingml/2006/picture">
+                <pic:pic xmlns:pic="http://schemas.openxmlformats.org/drawingml/2006/picture">
+                  <pic:nvPicPr>
+                    <pic:cNvPr id="0" name="Picture 7"/>
+                    <pic:cNvPicPr>
+                      <a:picLocks noChangeAspect="1" noChangeArrowheads="1"/>
+                    </pic:cNvPicPr>
+                  </pic:nvPicPr>
+                  <pic:blipFill>
+                    <a:blip r:embed="rId5" cstate="print">
+                      <a:extLst>
+                        <a:ext uri="{28A0092B-C50C-407E-A947-70E740481C1C}">
+                          <a14:useLocalDpi xmlns:a14="http://schemas.microsoft.com/office/drawing/2010/main" val="0"/>
+                        </a:ext>
+                      </a:extLst>
+                    </a:blip>
+                    <a:srcRect/>
+                    <a:stretch>
+                      <a:fillRect/>
+                    </a:stretch>
+                  </pic:blipFill>
+                  <pic:spPr bwMode="auto">
+                    <a:xfrm>
+                      <a:off x="0" y="0"/>
+                      <a:ext cx="5600700" cy="2943225"/>
+                    </a:xfrm>
+                    <a:prstGeom prst="rect">
+                      <a:avLst/>
+                    </a:prstGeom>
+                    <a:noFill/>
+                    <a:ln>
+                      <a:noFill/>
+                    </a:ln>
+                  </pic:spPr>
+                </pic:pic>
+              </a:graphicData>
+            </a:graphic>
+          </wp:inline>
+        </w:drawing>
+      </w:r>
+    </w:p>
+    <w:p>
+      <w:pPr>
+        <w:rPr>
+          <w:b/>
+          <w:bCs/>
+        </w:rPr>
+      </w:pPr>
+      <w:r>
+        <w:rPr>
+          <w:b/>
+          <w:bCs/>
+          <w:noProof/>
+        </w:rPr>
+        <w:lastRenderedPageBreak/>
+        <w:drawing>
+          <wp:inline distT="0" distB="0" distL="0" distR="0" wp14:anchorId="1B095D1F" wp14:editId="3E7F3BDF">
+            <wp:extent cx="5600700" cy="2257425"/>
+            <wp:effectExtent l="0" t="0" r="0" b="9525"/>
+            <wp:docPr id="8" name="Imagen 8"/>
+            <wp:cNvGraphicFramePr>
+              <a:graphicFrameLocks xmlns:a="http://schemas.openxmlformats.org/drawingml/2006/main" noChangeAspect="1"/>
+            </wp:cNvGraphicFramePr>
+            <a:graphic xmlns:a="http://schemas.openxmlformats.org/drawingml/2006/main">
+              <a:graphicData uri="http://schemas.openxmlformats.org/drawingml/2006/picture">
+                <pic:pic xmlns:pic="http://schemas.openxmlformats.org/drawingml/2006/picture">
+                  <pic:nvPicPr>
+                    <pic:cNvPr id="0" name="Picture 8"/>
+                    <pic:cNvPicPr>
+                      <a:picLocks noChangeAspect="1" noChangeArrowheads="1"/>
+                    </pic:cNvPicPr>
+                  </pic:nvPicPr>
+                  <pic:blipFill>
+                    <a:blip r:embed="rId6" cstate="print">
+                      <a:extLst>
+                        <a:ext uri="{28A0092B-C50C-407E-A947-70E740481C1C}">
+                          <a14:useLocalDpi xmlns:a14="http://schemas.microsoft.com/office/drawing/2010/main" val="0"/>
+                        </a:ext>
+                      </a:extLst>
+                    </a:blip>
+                    <a:srcRect/>
+                    <a:stretch>
+                      <a:fillRect/>
+                    </a:stretch>
+                  </pic:blipFill>
+                  <pic:spPr bwMode="auto">
+                    <a:xfrm>
+                      <a:off x="0" y="0"/>
+                      <a:ext cx="5600700" cy="2257425"/>
+                    </a:xfrm>
+                    <a:prstGeom prst="rect">
+                      <a:avLst/>
+                    </a:prstGeom>
+                    <a:noFill/>
+                    <a:ln>
+                      <a:noFill/>
+                    </a:ln>
+                  </pic:spPr>
+                </pic:pic>
+              </a:graphicData>
+            </a:graphic>
+          </wp:inline>
+        </w:drawing>
+      </w:r>
+    </w:p>
+    <w:p>
+      <w:r>
+        <w:t>Primer análisis real.</w:t>
       </w:r>
     </w:p>
     <w:sectPr>

</xml_diff>

<commit_message>
Primer análisis de arquitectura
</commit_message>
<xml_diff>
--- a/Analisis del problema.docx
+++ b/Analisis del problema.docx
@@ -445,7 +445,99 @@
           <w:bCs/>
         </w:rPr>
         <w:lastRenderedPageBreak/>
-        <w:t>Primer análisis de arquitectura (2:55 – 3:10):</w:t>
+        <w:t>Primer análisis de arquitectura (2:55 – 3:</w:t>
+      </w:r>
+      <w:r>
+        <w:rPr>
+          <w:b/>
+          <w:bCs/>
+        </w:rPr>
+        <w:t>10</w:t>
+      </w:r>
+      <w:r>
+        <w:rPr>
+          <w:b/>
+          <w:bCs/>
+        </w:rPr>
+        <w:t>):</w:t>
+      </w:r>
+    </w:p>
+    <w:p>
+      <w:pPr>
+        <w:rPr>
+          <w:b/>
+          <w:bCs/>
+        </w:rPr>
+      </w:pPr>
+      <w:r>
+        <w:rPr>
+          <w:b/>
+          <w:bCs/>
+          <w:noProof/>
+        </w:rPr>
+        <w:drawing>
+          <wp:inline distT="0" distB="0" distL="0" distR="0" wp14:anchorId="0F4EED7F" wp14:editId="770355F1">
+            <wp:extent cx="5600700" cy="4724400"/>
+            <wp:effectExtent l="0" t="0" r="0" b="0"/>
+            <wp:docPr id="5" name="Imagen 5"/>
+            <wp:cNvGraphicFramePr>
+              <a:graphicFrameLocks xmlns:a="http://schemas.openxmlformats.org/drawingml/2006/main" noChangeAspect="1"/>
+            </wp:cNvGraphicFramePr>
+            <a:graphic xmlns:a="http://schemas.openxmlformats.org/drawingml/2006/main">
+              <a:graphicData uri="http://schemas.openxmlformats.org/drawingml/2006/picture">
+                <pic:pic xmlns:pic="http://schemas.openxmlformats.org/drawingml/2006/picture">
+                  <pic:nvPicPr>
+                    <pic:cNvPr id="0" name="Picture 2"/>
+                    <pic:cNvPicPr>
+                      <a:picLocks noChangeAspect="1" noChangeArrowheads="1"/>
+                    </pic:cNvPicPr>
+                  </pic:nvPicPr>
+                  <pic:blipFill>
+                    <a:blip r:embed="rId9">
+                      <a:extLst>
+                        <a:ext uri="{28A0092B-C50C-407E-A947-70E740481C1C}">
+                          <a14:useLocalDpi xmlns:a14="http://schemas.microsoft.com/office/drawing/2010/main" val="0"/>
+                        </a:ext>
+                      </a:extLst>
+                    </a:blip>
+                    <a:srcRect/>
+                    <a:stretch>
+                      <a:fillRect/>
+                    </a:stretch>
+                  </pic:blipFill>
+                  <pic:spPr bwMode="auto">
+                    <a:xfrm>
+                      <a:off x="0" y="0"/>
+                      <a:ext cx="5600700" cy="4724400"/>
+                    </a:xfrm>
+                    <a:prstGeom prst="rect">
+                      <a:avLst/>
+                    </a:prstGeom>
+                    <a:noFill/>
+                    <a:ln>
+                      <a:noFill/>
+                    </a:ln>
+                  </pic:spPr>
+                </pic:pic>
+              </a:graphicData>
+            </a:graphic>
+          </wp:inline>
+        </w:drawing>
+      </w:r>
+    </w:p>
+    <w:p>
+      <w:pPr>
+        <w:rPr>
+          <w:b/>
+          <w:bCs/>
+        </w:rPr>
+      </w:pPr>
+      <w:r>
+        <w:rPr>
+          <w:b/>
+          <w:bCs/>
+        </w:rPr>
+        <w:t xml:space="preserve">Continuación de análisis de arquitectura (3:10 - </w:t>
       </w:r>
     </w:p>
     <w:p>

</xml_diff>

<commit_message>
Continuación de análisis de arquitectura
</commit_message>
<xml_diff>
--- a/Analisis del problema.docx
+++ b/Analisis del problema.docx
@@ -537,7 +537,124 @@
           <w:b/>
           <w:bCs/>
         </w:rPr>
-        <w:t xml:space="preserve">Continuación de análisis de arquitectura (3:10 - </w:t>
+        <w:t xml:space="preserve">Continuación de análisis de arquitectura (3:10 </w:t>
+      </w:r>
+      <w:r>
+        <w:rPr>
+          <w:b/>
+          <w:bCs/>
+        </w:rPr>
+        <w:t>–</w:t>
+      </w:r>
+      <w:r>
+        <w:rPr>
+          <w:b/>
+          <w:bCs/>
+        </w:rPr>
+        <w:t xml:space="preserve"> </w:t>
+      </w:r>
+      <w:r>
+        <w:rPr>
+          <w:b/>
+          <w:bCs/>
+        </w:rPr>
+        <w:t>3:25)</w:t>
+      </w:r>
+      <w:r>
+        <w:rPr>
+          <w:b/>
+          <w:bCs/>
+        </w:rPr>
+        <w:t>:</w:t>
+      </w:r>
+      <w:r>
+        <w:rPr>
+          <w:b/>
+          <w:bCs/>
+          <w:noProof/>
+        </w:rPr>
+        <w:drawing>
+          <wp:inline distT="0" distB="0" distL="0" distR="0" wp14:anchorId="2E6E6B18" wp14:editId="5B924087">
+            <wp:extent cx="5610225" cy="1457325"/>
+            <wp:effectExtent l="0" t="0" r="9525" b="9525"/>
+            <wp:docPr id="4" name="Imagen 4"/>
+            <wp:cNvGraphicFramePr>
+              <a:graphicFrameLocks xmlns:a="http://schemas.openxmlformats.org/drawingml/2006/main" noChangeAspect="1"/>
+            </wp:cNvGraphicFramePr>
+            <a:graphic xmlns:a="http://schemas.openxmlformats.org/drawingml/2006/main">
+              <a:graphicData uri="http://schemas.openxmlformats.org/drawingml/2006/picture">
+                <pic:pic xmlns:pic="http://schemas.openxmlformats.org/drawingml/2006/picture">
+                  <pic:nvPicPr>
+                    <pic:cNvPr id="0" name="Picture 1"/>
+                    <pic:cNvPicPr>
+                      <a:picLocks noChangeAspect="1" noChangeArrowheads="1"/>
+                    </pic:cNvPicPr>
+                  </pic:nvPicPr>
+                  <pic:blipFill>
+                    <a:blip r:embed="rId10">
+                      <a:extLst>
+                        <a:ext uri="{28A0092B-C50C-407E-A947-70E740481C1C}">
+                          <a14:useLocalDpi xmlns:a14="http://schemas.microsoft.com/office/drawing/2010/main" val="0"/>
+                        </a:ext>
+                      </a:extLst>
+                    </a:blip>
+                    <a:srcRect/>
+                    <a:stretch>
+                      <a:fillRect/>
+                    </a:stretch>
+                  </pic:blipFill>
+                  <pic:spPr bwMode="auto">
+                    <a:xfrm>
+                      <a:off x="0" y="0"/>
+                      <a:ext cx="5610225" cy="1457325"/>
+                    </a:xfrm>
+                    <a:prstGeom prst="rect">
+                      <a:avLst/>
+                    </a:prstGeom>
+                    <a:noFill/>
+                    <a:ln>
+                      <a:noFill/>
+                    </a:ln>
+                  </pic:spPr>
+                </pic:pic>
+              </a:graphicData>
+            </a:graphic>
+          </wp:inline>
+        </w:drawing>
+      </w:r>
+    </w:p>
+    <w:p>
+      <w:r>
+        <w:t>Primera versión de la estructura del proyectil.</w:t>
+      </w:r>
+    </w:p>
+    <w:p>
+      <w:pPr>
+        <w:rPr>
+          <w:b/>
+          <w:bCs/>
+        </w:rPr>
+      </w:pPr>
+      <w:r>
+        <w:rPr>
+          <w:b/>
+          <w:bCs/>
+        </w:rPr>
+        <w:t>Primeras concepciones del programa</w:t>
+      </w:r>
+      <w:r>
+        <w:rPr>
+          <w:b/>
+          <w:bCs/>
+        </w:rPr>
+        <w:t xml:space="preserve"> </w:t>
+      </w:r>
+      <w:r>
+        <w:rPr>
+          <w:b/>
+          <w:bCs/>
+        </w:rPr>
+        <w:t>(3:25 – 3:45):</w:t>
       </w:r>
     </w:p>
     <w:p>

</xml_diff>

<commit_message>
Primeras concepciones del programa
ultimo comit de la fase de analisis
</commit_message>
<xml_diff>
--- a/Analisis del problema.docx
+++ b/Analisis del problema.docx
@@ -628,18 +628,23 @@
         <w:t>Primera versión de la estructura del proyectil.</w:t>
       </w:r>
     </w:p>
-    <w:p>
-      <w:pPr>
-        <w:rPr>
-          <w:b/>
-          <w:bCs/>
-        </w:rPr>
-      </w:pPr>
-      <w:r>
-        <w:rPr>
-          <w:b/>
-          <w:bCs/>
-        </w:rPr>
+    <w:p/>
+    <w:p/>
+    <w:p/>
+    <w:p/>
+    <w:p>
+      <w:pPr>
+        <w:rPr>
+          <w:b/>
+          <w:bCs/>
+        </w:rPr>
+      </w:pPr>
+      <w:r>
+        <w:rPr>
+          <w:b/>
+          <w:bCs/>
+        </w:rPr>
+        <w:lastRenderedPageBreak/>
         <w:t>Primeras concepciones del programa</w:t>
       </w:r>
       <w:r>
@@ -664,6 +669,67 @@
           <w:bCs/>
         </w:rPr>
       </w:pPr>
+      <w:r>
+        <w:rPr>
+          <w:noProof/>
+        </w:rPr>
+        <w:drawing>
+          <wp:inline distT="0" distB="0" distL="0" distR="0" wp14:anchorId="07ECEA32" wp14:editId="26E132D1">
+            <wp:extent cx="5610225" cy="1581150"/>
+            <wp:effectExtent l="0" t="0" r="9525" b="0"/>
+            <wp:docPr id="9" name="Imagen 9"/>
+            <wp:cNvGraphicFramePr>
+              <a:graphicFrameLocks xmlns:a="http://schemas.openxmlformats.org/drawingml/2006/main" noChangeAspect="1"/>
+            </wp:cNvGraphicFramePr>
+            <a:graphic xmlns:a="http://schemas.openxmlformats.org/drawingml/2006/main">
+              <a:graphicData uri="http://schemas.openxmlformats.org/drawingml/2006/picture">
+                <pic:pic xmlns:pic="http://schemas.openxmlformats.org/drawingml/2006/picture">
+                  <pic:nvPicPr>
+                    <pic:cNvPr id="0" name="Picture 2"/>
+                    <pic:cNvPicPr>
+                      <a:picLocks noChangeAspect="1" noChangeArrowheads="1"/>
+                    </pic:cNvPicPr>
+                  </pic:nvPicPr>
+                  <pic:blipFill>
+                    <a:blip r:embed="rId11">
+                      <a:extLst>
+                        <a:ext uri="{28A0092B-C50C-407E-A947-70E740481C1C}">
+                          <a14:useLocalDpi xmlns:a14="http://schemas.microsoft.com/office/drawing/2010/main" val="0"/>
+                        </a:ext>
+                      </a:extLst>
+                    </a:blip>
+                    <a:srcRect/>
+                    <a:stretch>
+                      <a:fillRect/>
+                    </a:stretch>
+                  </pic:blipFill>
+                  <pic:spPr bwMode="auto">
+                    <a:xfrm>
+                      <a:off x="0" y="0"/>
+                      <a:ext cx="5610225" cy="1581150"/>
+                    </a:xfrm>
+                    <a:prstGeom prst="rect">
+                      <a:avLst/>
+                    </a:prstGeom>
+                    <a:noFill/>
+                    <a:ln>
+                      <a:noFill/>
+                    </a:ln>
+                  </pic:spPr>
+                </pic:pic>
+              </a:graphicData>
+            </a:graphic>
+          </wp:inline>
+        </w:drawing>
+      </w:r>
+    </w:p>
+    <w:p>
+      <w:r>
+        <w:t>Habrá</w:t>
+      </w:r>
+      <w:r>
+        <w:t xml:space="preserve"> concepciones posteriores, pero no serán incluidas debido al limite de tiempo.</w:t>
+      </w:r>
     </w:p>
     <w:sectPr>
       <w:pgSz w:w="12240" w:h="15840"/>

</xml_diff>